<commit_message>
feat: Added solutions to PROG1500 Module 9
</commit_message>
<xml_diff>
--- a/Courses/PROG1500 - Databases and SQL/Modules/Module 9 - Set Operators/Assignments/A09.docx
+++ b/Courses/PROG1500 - Databases and SQL/Modules/Module 9 - Set Operators/Assignments/A09.docx
@@ -54,12 +54,281 @@
     </w:p>
     <w:p>
       <w:pPr>
-        <w:rPr>
-          <w:bCs/>
-          <w:sz w:val="24"/>
-          <w:szCs w:val="24"/>
-        </w:rPr>
-      </w:pPr>
+        <w:ind w:left="360"/>
+        <w:rPr>
+          <w:b/>
+          <w:sz w:val="24"/>
+          <w:szCs w:val="24"/>
+        </w:rPr>
+      </w:pPr>
+      <w:r>
+        <w:rPr>
+          <w:b/>
+          <w:sz w:val="24"/>
+          <w:szCs w:val="24"/>
+        </w:rPr>
+        <w:t>SELECT last_name, first_name</w:t>
+      </w:r>
+    </w:p>
+    <w:p>
+      <w:pPr>
+        <w:ind w:left="360"/>
+        <w:rPr>
+          <w:b/>
+          <w:sz w:val="24"/>
+          <w:szCs w:val="24"/>
+        </w:rPr>
+      </w:pPr>
+      <w:r>
+        <w:rPr>
+          <w:b/>
+          <w:sz w:val="24"/>
+          <w:szCs w:val="24"/>
+        </w:rPr>
+        <w:tab/>
+        <w:t>FROM student</w:t>
+      </w:r>
+    </w:p>
+    <w:p>
+      <w:pPr>
+        <w:ind w:left="360"/>
+        <w:rPr>
+          <w:b/>
+          <w:sz w:val="24"/>
+          <w:szCs w:val="24"/>
+        </w:rPr>
+      </w:pPr>
+      <w:r>
+        <w:rPr>
+          <w:b/>
+          <w:sz w:val="24"/>
+          <w:szCs w:val="24"/>
+        </w:rPr>
+        <w:t>WHERE student_id IN</w:t>
+      </w:r>
+    </w:p>
+    <w:p>
+      <w:pPr>
+        <w:ind w:left="360"/>
+        <w:rPr>
+          <w:b/>
+          <w:sz w:val="24"/>
+          <w:szCs w:val="24"/>
+        </w:rPr>
+      </w:pPr>
+      <w:r>
+        <w:rPr>
+          <w:b/>
+          <w:sz w:val="24"/>
+          <w:szCs w:val="24"/>
+        </w:rPr>
+        <w:tab/>
+        <w:t>(SELECT e.student_id</w:t>
+      </w:r>
+    </w:p>
+    <w:p>
+      <w:pPr>
+        <w:ind w:left="360"/>
+        <w:rPr>
+          <w:b/>
+          <w:sz w:val="24"/>
+          <w:szCs w:val="24"/>
+        </w:rPr>
+      </w:pPr>
+      <w:r>
+        <w:rPr>
+          <w:b/>
+          <w:sz w:val="24"/>
+          <w:szCs w:val="24"/>
+        </w:rPr>
+        <w:tab/>
+      </w:r>
+      <w:r>
+        <w:rPr>
+          <w:b/>
+          <w:sz w:val="24"/>
+          <w:szCs w:val="24"/>
+        </w:rPr>
+        <w:tab/>
+        <w:t>FROM enrollment e, section s</w:t>
+      </w:r>
+    </w:p>
+    <w:p>
+      <w:pPr>
+        <w:ind w:left="360"/>
+        <w:rPr>
+          <w:b/>
+          <w:sz w:val="24"/>
+          <w:szCs w:val="24"/>
+        </w:rPr>
+      </w:pPr>
+      <w:r>
+        <w:rPr>
+          <w:b/>
+          <w:sz w:val="24"/>
+          <w:szCs w:val="24"/>
+        </w:rPr>
+        <w:tab/>
+        <w:t>WHERE e.section_id = s.section_id</w:t>
+      </w:r>
+    </w:p>
+    <w:p>
+      <w:pPr>
+        <w:ind w:left="360"/>
+        <w:rPr>
+          <w:b/>
+          <w:sz w:val="24"/>
+          <w:szCs w:val="24"/>
+        </w:rPr>
+      </w:pPr>
+      <w:r>
+        <w:rPr>
+          <w:b/>
+          <w:sz w:val="24"/>
+          <w:szCs w:val="24"/>
+        </w:rPr>
+        <w:tab/>
+      </w:r>
+      <w:r>
+        <w:rPr>
+          <w:b/>
+          <w:sz w:val="24"/>
+          <w:szCs w:val="24"/>
+        </w:rPr>
+        <w:tab/>
+        <w:t>AND e.section_id IN</w:t>
+      </w:r>
+    </w:p>
+    <w:p>
+      <w:pPr>
+        <w:ind w:left="360"/>
+        <w:rPr>
+          <w:b/>
+          <w:sz w:val="24"/>
+          <w:szCs w:val="24"/>
+        </w:rPr>
+      </w:pPr>
+      <w:r>
+        <w:rPr>
+          <w:b/>
+          <w:sz w:val="24"/>
+          <w:szCs w:val="24"/>
+        </w:rPr>
+        <w:tab/>
+      </w:r>
+      <w:r>
+        <w:rPr>
+          <w:b/>
+          <w:sz w:val="24"/>
+          <w:szCs w:val="24"/>
+        </w:rPr>
+        <w:tab/>
+      </w:r>
+      <w:r>
+        <w:rPr>
+          <w:b/>
+          <w:sz w:val="24"/>
+          <w:szCs w:val="24"/>
+        </w:rPr>
+        <w:tab/>
+        <w:t>(SELECT section_id</w:t>
+      </w:r>
+    </w:p>
+    <w:p>
+      <w:pPr>
+        <w:ind w:left="360"/>
+        <w:rPr>
+          <w:b/>
+          <w:sz w:val="24"/>
+          <w:szCs w:val="24"/>
+        </w:rPr>
+      </w:pPr>
+      <w:r>
+        <w:rPr>
+          <w:b/>
+          <w:sz w:val="24"/>
+          <w:szCs w:val="24"/>
+        </w:rPr>
+        <w:tab/>
+      </w:r>
+      <w:r>
+        <w:rPr>
+          <w:b/>
+          <w:sz w:val="24"/>
+          <w:szCs w:val="24"/>
+        </w:rPr>
+        <w:tab/>
+      </w:r>
+      <w:r>
+        <w:rPr>
+          <w:b/>
+          <w:sz w:val="24"/>
+          <w:szCs w:val="24"/>
+        </w:rPr>
+        <w:tab/>
+      </w:r>
+      <w:r>
+        <w:rPr>
+          <w:b/>
+          <w:sz w:val="24"/>
+          <w:szCs w:val="24"/>
+        </w:rPr>
+        <w:tab/>
+        <w:t>FROM grade_type_weight</w:t>
+      </w:r>
+    </w:p>
+    <w:p>
+      <w:pPr>
+        <w:ind w:left="360"/>
+        <w:rPr>
+          <w:b/>
+          <w:sz w:val="24"/>
+          <w:szCs w:val="24"/>
+        </w:rPr>
+      </w:pPr>
+      <w:r>
+        <w:rPr>
+          <w:b/>
+          <w:sz w:val="24"/>
+          <w:szCs w:val="24"/>
+        </w:rPr>
+        <w:tab/>
+      </w:r>
+      <w:r>
+        <w:rPr>
+          <w:b/>
+          <w:sz w:val="24"/>
+          <w:szCs w:val="24"/>
+        </w:rPr>
+        <w:tab/>
+      </w:r>
+      <w:r>
+        <w:rPr>
+          <w:b/>
+          <w:sz w:val="24"/>
+          <w:szCs w:val="24"/>
+        </w:rPr>
+        <w:tab/>
+        <w:t>WHERE drop_lowest = 'Y'))</w:t>
+      </w:r>
+    </w:p>
+    <w:p>
+      <w:pPr>
+        <w:ind w:left="360"/>
+        <w:rPr>
+          <w:b/>
+          <w:sz w:val="24"/>
+          <w:szCs w:val="24"/>
+        </w:rPr>
+      </w:pPr>
+      <w:r>
+        <w:rPr>
+          <w:b/>
+          <w:sz w:val="24"/>
+          <w:szCs w:val="24"/>
+        </w:rPr>
+        <w:t>ORDER BY last_name;</w:t>
+      </w:r>
     </w:p>
     <w:p>
       <w:pPr>
@@ -97,12 +366,133 @@
     </w:p>
     <w:p>
       <w:pPr>
-        <w:rPr>
-          <w:bCs/>
-          <w:sz w:val="24"/>
-          <w:szCs w:val="24"/>
-        </w:rPr>
-      </w:pPr>
+        <w:ind w:left="360"/>
+        <w:rPr>
+          <w:b/>
+          <w:sz w:val="24"/>
+          <w:szCs w:val="24"/>
+        </w:rPr>
+      </w:pPr>
+      <w:r>
+        <w:rPr>
+          <w:b/>
+          <w:sz w:val="24"/>
+          <w:szCs w:val="24"/>
+        </w:rPr>
+        <w:t>SELECT i.last_name, i.first_name, i.phone</w:t>
+      </w:r>
+    </w:p>
+    <w:p>
+      <w:pPr>
+        <w:ind w:left="360"/>
+        <w:rPr>
+          <w:b/>
+          <w:sz w:val="24"/>
+          <w:szCs w:val="24"/>
+        </w:rPr>
+      </w:pPr>
+      <w:r>
+        <w:rPr>
+          <w:b/>
+          <w:sz w:val="24"/>
+          <w:szCs w:val="24"/>
+        </w:rPr>
+        <w:tab/>
+        <w:t xml:space="preserve">FROM instructor i, student s, section t, enrollment e </w:t>
+      </w:r>
+    </w:p>
+    <w:p>
+      <w:pPr>
+        <w:ind w:left="360"/>
+        <w:rPr>
+          <w:b/>
+          <w:sz w:val="24"/>
+          <w:szCs w:val="24"/>
+        </w:rPr>
+      </w:pPr>
+      <w:r>
+        <w:rPr>
+          <w:b/>
+          <w:sz w:val="24"/>
+          <w:szCs w:val="24"/>
+        </w:rPr>
+        <w:t>WHERE i.zip = s.zip</w:t>
+      </w:r>
+    </w:p>
+    <w:p>
+      <w:pPr>
+        <w:ind w:left="360"/>
+        <w:rPr>
+          <w:b/>
+          <w:sz w:val="24"/>
+          <w:szCs w:val="24"/>
+        </w:rPr>
+      </w:pPr>
+      <w:r>
+        <w:rPr>
+          <w:b/>
+          <w:sz w:val="24"/>
+          <w:szCs w:val="24"/>
+        </w:rPr>
+        <w:tab/>
+        <w:t>AND i.instructor_id = t.instructor_id</w:t>
+      </w:r>
+    </w:p>
+    <w:p>
+      <w:pPr>
+        <w:ind w:left="360"/>
+        <w:rPr>
+          <w:b/>
+          <w:sz w:val="24"/>
+          <w:szCs w:val="24"/>
+        </w:rPr>
+      </w:pPr>
+      <w:r>
+        <w:rPr>
+          <w:b/>
+          <w:sz w:val="24"/>
+          <w:szCs w:val="24"/>
+        </w:rPr>
+        <w:tab/>
+        <w:t>AND s.student_id = e.student_id</w:t>
+      </w:r>
+    </w:p>
+    <w:p>
+      <w:pPr>
+        <w:ind w:left="360"/>
+        <w:rPr>
+          <w:b/>
+          <w:sz w:val="24"/>
+          <w:szCs w:val="24"/>
+        </w:rPr>
+      </w:pPr>
+      <w:r>
+        <w:rPr>
+          <w:b/>
+          <w:sz w:val="24"/>
+          <w:szCs w:val="24"/>
+        </w:rPr>
+        <w:tab/>
+        <w:t>AND e.section_id = t.section_id</w:t>
+      </w:r>
+    </w:p>
+    <w:p>
+      <w:pPr>
+        <w:ind w:left="360"/>
+        <w:rPr>
+          <w:b/>
+          <w:sz w:val="24"/>
+          <w:szCs w:val="24"/>
+        </w:rPr>
+      </w:pPr>
+      <w:r>
+        <w:rPr>
+          <w:b/>
+          <w:sz w:val="24"/>
+          <w:szCs w:val="24"/>
+        </w:rPr>
+        <w:t>ORDER BY i.last_name;</w:t>
+      </w:r>
     </w:p>
     <w:p>
       <w:pPr>
@@ -629,6 +1019,7 @@
     <w:lsdException w:name="HTML Sample" w:semiHidden="1" w:unhideWhenUsed="1"/>
     <w:lsdException w:name="HTML Typewriter" w:semiHidden="1" w:unhideWhenUsed="1"/>
     <w:lsdException w:name="HTML Variable" w:semiHidden="1" w:unhideWhenUsed="1"/>
+    <w:lsdException w:name="Normal Table" w:semiHidden="1" w:unhideWhenUsed="1"/>
     <w:lsdException w:name="annotation subject" w:semiHidden="1" w:unhideWhenUsed="1"/>
     <w:lsdException w:name="No List" w:semiHidden="1" w:unhideWhenUsed="1"/>
     <w:lsdException w:name="Outline List 1" w:semiHidden="1" w:unhideWhenUsed="1"/>
@@ -675,8 +1066,10 @@
     <w:lsdException w:name="Table Subtle 2" w:semiHidden="1" w:unhideWhenUsed="1"/>
     <w:lsdException w:name="Table Web 1" w:semiHidden="1" w:unhideWhenUsed="1"/>
     <w:lsdException w:name="Table Web 2" w:semiHidden="1" w:unhideWhenUsed="1"/>
+    <w:lsdException w:name="Table Web 3" w:semiHidden="1" w:unhideWhenUsed="1"/>
     <w:lsdException w:name="Balloon Text" w:semiHidden="1" w:unhideWhenUsed="1"/>
     <w:lsdException w:name="Table Grid" w:uiPriority="39"/>
+    <w:lsdException w:name="Table Theme" w:semiHidden="1" w:unhideWhenUsed="1"/>
     <w:lsdException w:name="Placeholder Text" w:semiHidden="1"/>
     <w:lsdException w:name="No Spacing" w:uiPriority="1" w:qFormat="1"/>
     <w:lsdException w:name="Light Shading" w:uiPriority="60"/>
@@ -905,6 +1298,7 @@
   <w:style w:type="character" w:default="1" w:styleId="DefaultParagraphFont">
     <w:name w:val="Default Paragraph Font"/>
     <w:uiPriority w:val="1"/>
+    <w:semiHidden/>
     <w:unhideWhenUsed/>
   </w:style>
   <w:style w:type="table" w:default="1" w:styleId="TableNormal">

</xml_diff>